<commit_message>
prepare for mid-term presentation
</commit_message>
<xml_diff>
--- a/论文.docx
+++ b/论文.docx
@@ -8,7 +8,8 @@
         <w:rPr>
           <w:b/>
           <w:bCs w:val="0"/>
-          <w:sz w:val="36"/>
+          <w:sz w:val="32"/>
+          <w:szCs w:val="28"/>
         </w:rPr>
       </w:pPr>
       <w:r>
@@ -16,36 +17,10 @@
           <w:rFonts w:hint="eastAsia"/>
           <w:b/>
           <w:bCs w:val="0"/>
-          <w:sz w:val="36"/>
-        </w:rPr>
-        <w:t>城市交通</w:t>
-      </w:r>
-      <w:r>
-        <w:rPr>
-          <w:rFonts w:hint="eastAsia"/>
-          <w:b/>
-          <w:bCs w:val="0"/>
-          <w:sz w:val="36"/>
-        </w:rPr>
-        <w:t>网络中差异化</w:t>
-      </w:r>
-      <w:r>
-        <w:rPr>
-          <w:rFonts w:hint="eastAsia"/>
-          <w:b/>
-          <w:bCs w:val="0"/>
-          <w:sz w:val="36"/>
-        </w:rPr>
-        <w:t>路径导航</w:t>
-      </w:r>
-      <w:r>
-        <w:rPr>
-          <w:rFonts w:hint="eastAsia"/>
-          <w:b/>
-          <w:bCs w:val="0"/>
-          <w:sz w:val="36"/>
-        </w:rPr>
-        <w:t>信息设计问题研究</w:t>
+          <w:sz w:val="32"/>
+          <w:szCs w:val="28"/>
+        </w:rPr>
+        <w:t>基于差异化路径信息推荐的城市交通网络均衡优化研究</w:t>
       </w:r>
     </w:p>
     <w:p>
@@ -13267,13 +13242,31 @@
         <w:rPr>
           <w:rFonts w:hint="eastAsia"/>
         </w:rPr>
-        <w:t>状态，则表明所有起讫点间的出行者都无法在各自的路径集中找到出行时间更短的道路。等价来说，起讫点间被使用的道路有着最短的成本，其他没有被使用的道路的成本均大于或等于被使用道路的成本。</w:t>
+        <w:t>状态，则表明所有起讫点间的出行者都无法在各自的路径集中找到出行时间更短的</w:t>
+      </w:r>
+      <w:r>
+        <w:rPr>
+          <w:rFonts w:hint="eastAsia"/>
+        </w:rPr>
+        <w:t>路径</w:t>
+      </w:r>
+      <w:r>
+        <w:rPr>
+          <w:rFonts w:hint="eastAsia"/>
+        </w:rPr>
+        <w:t>。等价来说，起讫点间被使用的道路有着最短的成本，其他没有被使用的道路的成本均大于或等于被使用道路的成本。</w:t>
       </w:r>
     </w:p>
     <w:p/>
     <w:p/>
     <w:p/>
-    <w:p/>
+    <w:p>
+      <w:pPr>
+        <w:rPr>
+          <w:rFonts w:hint="eastAsia"/>
+        </w:rPr>
+      </w:pPr>
+    </w:p>
     <w:tbl>
       <w:tblPr>
         <w:tblStyle w:val="af2"/>
@@ -18824,7 +18817,13 @@
                 <w:rPr>
                   <w:rFonts w:ascii="Cambria Math" w:hAnsi="Cambria Math"/>
                 </w:rPr>
-                <m:t>≥0,  ∀r,s,π#</m:t>
+                <m:t>≥0,  ∀r,s,π</m:t>
+              </m:r>
+              <m:r>
+                <w:rPr>
+                  <w:rFonts w:ascii="Cambria Math" w:hAnsi="Cambria Math"/>
+                </w:rPr>
+                <m:t>#</m:t>
               </m:r>
               <m:d>
                 <m:dPr>
@@ -27476,31 +27475,7 @@
         <w:rPr>
           <w:rFonts w:hint="eastAsia"/>
         </w:rPr>
-        <w:t>次迭代次数内满足了均衡状态，这表明本文提出的算法</w:t>
-      </w:r>
-      <w:r>
-        <w:rPr>
-          <w:rFonts w:hint="eastAsia"/>
-        </w:rPr>
-        <w:t>具</w:t>
-      </w:r>
-      <w:r>
-        <w:rPr>
-          <w:rFonts w:hint="eastAsia"/>
-        </w:rPr>
-        <w:t>有</w:t>
-      </w:r>
-      <w:r>
-        <w:rPr>
-          <w:rFonts w:hint="eastAsia"/>
-        </w:rPr>
-        <w:t>一定</w:t>
-      </w:r>
-      <w:r>
-        <w:rPr>
-          <w:rFonts w:hint="eastAsia"/>
-        </w:rPr>
-        <w:t>实际应用价值</w:t>
+        <w:t>次迭代次数内满足了均衡状态，这表明本文提出的算法具有一定实际应用价值</w:t>
       </w:r>
       <w:r>
         <w:rPr>
@@ -27720,9 +27695,6 @@
     <w:p>
       <w:pPr>
         <w:jc w:val="center"/>
-        <w:rPr>
-          <w:rFonts w:hint="eastAsia"/>
-        </w:rPr>
       </w:pPr>
       <w:r>
         <w:rPr>
@@ -27865,9 +27837,6 @@
     <w:p>
       <w:pPr>
         <w:ind w:firstLine="420"/>
-        <w:rPr>
-          <w:rFonts w:hint="eastAsia"/>
-        </w:rPr>
       </w:pPr>
       <w:r>
         <w:rPr>
@@ -27898,11 +27867,6 @@
       </w:r>
     </w:p>
     <w:p>
-      <w:pPr>
-        <w:rPr>
-          <w:rFonts w:hint="eastAsia"/>
-        </w:rPr>
-      </w:pPr>
       <w:r>
         <w:tab/>
       </w:r>
@@ -27914,11 +27878,6 @@
       </w:r>
     </w:p>
     <w:p>
-      <w:pPr>
-        <w:rPr>
-          <w:rFonts w:hint="eastAsia"/>
-        </w:rPr>
-      </w:pPr>
       <w:r>
         <w:tab/>
       </w:r>
@@ -27944,11 +27903,6 @@
       </w:r>
     </w:p>
     <w:p>
-      <w:pPr>
-        <w:rPr>
-          <w:rFonts w:hint="eastAsia"/>
-        </w:rPr>
-      </w:pPr>
       <w:r>
         <w:tab/>
       </w:r>

</xml_diff>